<commit_message>
Completed initial version of ReportFormatter
</commit_message>
<xml_diff>
--- a/pyedna/template_report.docx
+++ b/pyedna/template_report.docx
@@ -164,14 +164,7 @@
             <w:rFonts w:ascii="Cambria Math" w:hAnsi="Cambria Math"/>
             <w:lang w:val="en-GB"/>
           </w:rPr>
-          <m:t>N</m:t>
-        </m:r>
-        <m:r>
-          <w:rPr>
-            <w:rFonts w:ascii="Cambria Math" w:hAnsi="Cambria Math"/>
-            <w:lang w:val="en-GB"/>
-          </w:rPr>
-          <m:t>∙</m:t>
+          <m:t>N∙</m:t>
         </m:r>
         <m:sSup>
           <m:sSupPr>
@@ -581,7 +574,6 @@
       <w:r>
         <w:rPr>
           <w:rFonts w:ascii="Cambria Math" w:hAnsi="Cambria Math"/>
-          <w:i/>
           <w:lang w:val="en-GB"/>
         </w:rPr>
         <w:t xml:space="preserve">N </w:t>
@@ -589,7 +581,6 @@
       <w:r>
         <w:rPr>
           <w:rFonts w:ascii="Cambria Math" w:hAnsi="Cambria Math" w:cstheme="minorHAnsi"/>
-          <w:i/>
           <w:lang w:val="en-GB"/>
         </w:rPr>
         <w:t xml:space="preserve">∙ </w:t>
@@ -598,16 +589,13 @@
       <w:r>
         <w:rPr>
           <w:rFonts w:ascii="Cambria Math" w:hAnsi="Cambria Math" w:cstheme="minorHAnsi"/>
-          <w:i/>
           <w:lang w:val="en-GB"/>
         </w:rPr>
         <w:t>S</w:t>
       </w:r>
-      <w:proofErr w:type="spellEnd"/>
-      <w:r>
-        <w:rPr>
-          <w:rFonts w:ascii="Cambria Math" w:hAnsi="Cambria Math" w:cstheme="minorHAnsi"/>
-          <w:i/>
+      <w:r>
+        <w:rPr>
+          <w:rFonts w:ascii="Cambria Math" w:hAnsi="Cambria Math" w:cstheme="minorHAnsi"/>
           <w:vertAlign w:val="superscript"/>
           <w:lang w:val="en-GB"/>
         </w:rPr>
@@ -616,7 +604,6 @@
       <w:r>
         <w:rPr>
           <w:rFonts w:ascii="Cambria Math" w:hAnsi="Cambria Math" w:cstheme="minorHAnsi"/>
-          <w:i/>
           <w:vertAlign w:val="superscript"/>
           <w:lang w:val="en-GB"/>
         </w:rPr>
@@ -625,7 +612,6 @@
       <w:r>
         <w:rPr>
           <w:rFonts w:ascii="Cambria Math" w:hAnsi="Cambria Math" w:cstheme="minorHAnsi"/>
-          <w:i/>
           <w:vertAlign w:val="superscript"/>
           <w:lang w:val="en-GB"/>
         </w:rPr>
@@ -634,26 +620,33 @@
       <w:r>
         <w:rPr>
           <w:rFonts w:ascii="Cambria Math" w:hAnsi="Cambria Math" w:cstheme="minorHAnsi"/>
-          <w:i/>
           <w:noProof/>
           <w:vertAlign w:val="superscript"/>
           <w:lang w:val="en-GB"/>
         </w:rPr>
-        <w:t>«slope»</w:t>
-      </w:r>
-      <w:r>
-        <w:rPr>
-          <w:rFonts w:ascii="Cambria Math" w:hAnsi="Cambria Math" w:cstheme="minorHAnsi"/>
-          <w:i/>
+        <w:t>«slope</w:t>
+      </w:r>
+      <w:proofErr w:type="spellEnd"/>
+      <w:r>
+        <w:rPr>
+          <w:rFonts w:ascii="Cambria Math" w:hAnsi="Cambria Math" w:cstheme="minorHAnsi"/>
+          <w:noProof/>
           <w:vertAlign w:val="superscript"/>
           <w:lang w:val="en-GB"/>
         </w:rPr>
+        <w:t>»</w:t>
+      </w:r>
+      <w:r>
+        <w:rPr>
+          <w:rFonts w:ascii="Cambria Math" w:hAnsi="Cambria Math" w:cstheme="minorHAnsi"/>
+          <w:vertAlign w:val="superscript"/>
+          <w:lang w:val="en-GB"/>
+        </w:rPr>
         <w:fldChar w:fldCharType="end"/>
       </w:r>
       <w:r>
         <w:rPr>
           <w:rFonts w:ascii="Cambria Math" w:hAnsi="Cambria Math" w:cstheme="minorHAnsi"/>
-          <w:i/>
           <w:lang w:val="en-GB"/>
         </w:rPr>
         <w:t xml:space="preserve"> = </w:t>
@@ -661,7 +654,6 @@
       <w:r>
         <w:rPr>
           <w:rFonts w:ascii="Cambria Math" w:hAnsi="Cambria Math" w:cstheme="minorHAnsi"/>
-          <w:i/>
           <w:lang w:val="en-GB"/>
         </w:rPr>
         <w:fldChar w:fldCharType="begin"/>
@@ -669,7 +661,6 @@
       <w:r>
         <w:rPr>
           <w:rFonts w:ascii="Cambria Math" w:hAnsi="Cambria Math" w:cstheme="minorHAnsi"/>
-          <w:i/>
           <w:lang w:val="en-GB"/>
         </w:rPr>
         <w:instrText xml:space="preserve"> MERGEFIELD  intercept  \* MERGEFORMAT </w:instrText>
@@ -677,7 +668,6 @@
       <w:r>
         <w:rPr>
           <w:rFonts w:ascii="Cambria Math" w:hAnsi="Cambria Math" w:cstheme="minorHAnsi"/>
-          <w:i/>
           <w:lang w:val="en-GB"/>
         </w:rPr>
         <w:fldChar w:fldCharType="separate"/>
@@ -685,7 +675,6 @@
       <w:r>
         <w:rPr>
           <w:rFonts w:ascii="Cambria Math" w:hAnsi="Cambria Math" w:cstheme="minorHAnsi"/>
-          <w:i/>
           <w:noProof/>
           <w:lang w:val="en-GB"/>
         </w:rPr>
@@ -694,7 +683,6 @@
       <w:r>
         <w:rPr>
           <w:rFonts w:ascii="Cambria Math" w:hAnsi="Cambria Math" w:cstheme="minorHAnsi"/>
-          <w:i/>
           <w:lang w:val="en-GB"/>
         </w:rPr>
         <w:fldChar w:fldCharType="end"/>
@@ -756,7 +744,6 @@
             <m:ctrlPr>
               <w:rPr>
                 <w:rFonts w:ascii="Cambria Math" w:hAnsi="Cambria Math"/>
-                <w:i/>
                 <w:lang w:val="en-GB"/>
               </w:rPr>
             </m:ctrlPr>
@@ -767,7 +754,6 @@
                 <m:ctrlPr>
                   <w:rPr>
                     <w:rFonts w:ascii="Cambria Math" w:hAnsi="Cambria Math"/>
-                    <w:i/>
                     <w:lang w:val="en-GB"/>
                   </w:rPr>
                 </m:ctrlPr>
@@ -786,6 +772,9 @@
               </m:e>
               <m:sub>
                 <m:r>
+                  <m:rPr>
+                    <m:sty m:val="p"/>
+                  </m:rPr>
                   <w:rPr>
                     <w:rFonts w:ascii="Cambria Math" w:hAnsi="Cambria Math"/>
                     <w:lang w:val="en-GB"/>
@@ -801,13 +790,15 @@
                 <m:ctrlPr>
                   <w:rPr>
                     <w:rFonts w:ascii="Cambria Math" w:hAnsi="Cambria Math"/>
-                    <w:i/>
                     <w:lang w:val="en-GB"/>
                   </w:rPr>
                 </m:ctrlPr>
               </m:dPr>
               <m:e>
                 <m:r>
+                  <m:rPr>
+                    <m:sty m:val="p"/>
+                  </m:rPr>
                   <w:rPr>
                     <w:rFonts w:ascii="Cambria Math" w:hAnsi="Cambria Math"/>
                     <w:lang w:val="en-GB"/>
@@ -829,7 +820,6 @@
       <w:r>
         <w:rPr>
           <w:rFonts w:ascii="Cambria Math" w:eastAsiaTheme="minorEastAsia" w:hAnsi="Cambria Math"/>
-          <w:i/>
           <w:lang w:val="en-GB"/>
         </w:rPr>
         <w:t xml:space="preserve">= </w:t>
@@ -837,7 +827,6 @@
       <w:r>
         <w:rPr>
           <w:rFonts w:ascii="Cambria Math" w:eastAsiaTheme="minorEastAsia" w:hAnsi="Cambria Math"/>
-          <w:i/>
           <w:lang w:val="en-GB"/>
         </w:rPr>
         <w:fldChar w:fldCharType="begin"/>
@@ -845,7 +834,6 @@
       <w:r>
         <w:rPr>
           <w:rFonts w:ascii="Cambria Math" w:eastAsiaTheme="minorEastAsia" w:hAnsi="Cambria Math"/>
-          <w:i/>
           <w:lang w:val="en-GB"/>
         </w:rPr>
         <w:instrText xml:space="preserve"> MERGEFIELD  log_intercept  \* MERGEFORMAT </w:instrText>
@@ -853,7 +841,6 @@
       <w:r>
         <w:rPr>
           <w:rFonts w:ascii="Cambria Math" w:eastAsiaTheme="minorEastAsia" w:hAnsi="Cambria Math"/>
-          <w:i/>
           <w:lang w:val="en-GB"/>
         </w:rPr>
         <w:fldChar w:fldCharType="separate"/>
@@ -861,7 +848,6 @@
       <w:r>
         <w:rPr>
           <w:rFonts w:ascii="Cambria Math" w:eastAsiaTheme="minorEastAsia" w:hAnsi="Cambria Math"/>
-          <w:i/>
           <w:noProof/>
           <w:lang w:val="en-GB"/>
         </w:rPr>
@@ -870,7 +856,6 @@
       <w:r>
         <w:rPr>
           <w:rFonts w:ascii="Cambria Math" w:eastAsiaTheme="minorEastAsia" w:hAnsi="Cambria Math"/>
-          <w:i/>
           <w:lang w:val="en-GB"/>
         </w:rPr>
         <w:fldChar w:fldCharType="end"/>
@@ -1063,8 +1048,6 @@
         </w:rPr>
         <w:fldChar w:fldCharType="end"/>
       </w:r>
-      <w:bookmarkStart w:id="0" w:name="_GoBack"/>
-      <w:bookmarkEnd w:id="0"/>
     </w:p>
     <w:p>
       <w:pPr>
@@ -1240,7 +1223,38 @@
         <w:rPr>
           <w:lang w:val="en-GB"/>
         </w:rPr>
-        <w:t xml:space="preserve">95% confidence limits for the coefficients </w:t>
+        <w:fldChar w:fldCharType="begin"/>
+      </w:r>
+      <w:r>
+        <w:rPr>
+          <w:lang w:val="en-GB"/>
+        </w:rPr>
+        <w:instrText xml:space="preserve"> MERGEFIELD  epsilon  \* MERGEFORMAT </w:instrText>
+      </w:r>
+      <w:r>
+        <w:rPr>
+          <w:lang w:val="en-GB"/>
+        </w:rPr>
+        <w:fldChar w:fldCharType="separate"/>
+      </w:r>
+      <w:r>
+        <w:rPr>
+          <w:noProof/>
+          <w:lang w:val="en-GB"/>
+        </w:rPr>
+        <w:t>«epsilon»</w:t>
+      </w:r>
+      <w:r>
+        <w:rPr>
+          <w:lang w:val="en-GB"/>
+        </w:rPr>
+        <w:fldChar w:fldCharType="end"/>
+      </w:r>
+      <w:r>
+        <w:rPr>
+          <w:lang w:val="en-GB"/>
+        </w:rPr>
+        <w:t xml:space="preserve">% confidence limits for the coefficients </w:t>
       </w:r>
       <w:r>
         <w:rPr>
@@ -1351,7 +1365,58 @@
           <w:lang w:val="en-GB"/>
         </w:rPr>
         <w:tab/>
-        <w:t xml:space="preserve">95% interval, regression line </w:t>
+      </w:r>
+      <w:r>
+        <w:rPr>
+          <w:lang w:val="en-GB"/>
+        </w:rPr>
+        <w:fldChar w:fldCharType="begin"/>
+      </w:r>
+      <w:r>
+        <w:rPr>
+          <w:lang w:val="en-GB"/>
+        </w:rPr>
+        <w:instrText xml:space="preserve"> MERGEFIELD  epsilon  \* MERGEFORMAT </w:instrText>
+      </w:r>
+      <w:r>
+        <w:rPr>
+          <w:lang w:val="en-GB"/>
+        </w:rPr>
+        <w:fldChar w:fldCharType="separate"/>
+      </w:r>
+      <w:r>
+        <w:rPr>
+          <w:noProof/>
+          <w:lang w:val="en-GB"/>
+        </w:rPr>
+        <w:t>«epsilon»</w:t>
+      </w:r>
+      <w:r>
+        <w:rPr>
+          <w:lang w:val="en-GB"/>
+        </w:rPr>
+        <w:fldChar w:fldCharType="end"/>
+      </w:r>
+      <w:r>
+        <w:rPr>
+          <w:rFonts w:eastAsiaTheme="minorEastAsia"/>
+          <w:lang w:val="en-GB"/>
+        </w:rPr>
+        <w:t>% interval</w:t>
+      </w:r>
+      <w:r>
+        <w:rPr>
+          <w:rFonts w:eastAsiaTheme="minorEastAsia"/>
+          <w:lang w:val="en-GB"/>
+        </w:rPr>
+        <w:t xml:space="preserve"> for </w:t>
+      </w:r>
+      <w:r>
+        <w:rPr>
+          <w:rFonts w:eastAsiaTheme="minorEastAsia"/>
+          <w:lang w:val="en-GB"/>
+        </w:rPr>
+        <w:t xml:space="preserve">regression line </w:t>
       </w:r>
       <w:r>
         <w:rPr>
@@ -1491,17 +1556,41 @@
       </w:r>
       <w:r>
         <w:rPr>
-          <w:rFonts w:eastAsiaTheme="minorEastAsia"/>
-          <w:lang w:val="en-GB"/>
-        </w:rPr>
-        <w:t xml:space="preserve">95% interval, </w:t>
-      </w:r>
-      <w:r>
-        <w:rPr>
-          <w:rFonts w:eastAsiaTheme="minorEastAsia"/>
-          <w:lang w:val="en-GB"/>
-        </w:rPr>
-        <w:t xml:space="preserve">for given value of </w:t>
+          <w:lang w:val="en-GB"/>
+        </w:rPr>
+        <w:fldChar w:fldCharType="begin"/>
+      </w:r>
+      <w:r>
+        <w:rPr>
+          <w:lang w:val="en-GB"/>
+        </w:rPr>
+        <w:instrText xml:space="preserve"> MERGEFIELD  epsilon  \* MERGEFORMAT </w:instrText>
+      </w:r>
+      <w:r>
+        <w:rPr>
+          <w:lang w:val="en-GB"/>
+        </w:rPr>
+        <w:fldChar w:fldCharType="separate"/>
+      </w:r>
+      <w:r>
+        <w:rPr>
+          <w:noProof/>
+          <w:lang w:val="en-GB"/>
+        </w:rPr>
+        <w:t>«epsilon»</w:t>
+      </w:r>
+      <w:r>
+        <w:rPr>
+          <w:lang w:val="en-GB"/>
+        </w:rPr>
+        <w:fldChar w:fldCharType="end"/>
+      </w:r>
+      <w:r>
+        <w:rPr>
+          <w:rFonts w:eastAsiaTheme="minorEastAsia"/>
+          <w:lang w:val="en-GB"/>
+        </w:rPr>
+        <w:t xml:space="preserve">% interval, for given value of </w:t>
       </w:r>
       <m:oMath>
         <m:r>
@@ -1531,7 +1620,7 @@
           <w:rFonts w:eastAsiaTheme="minorEastAsia"/>
           <w:lang w:val="en-GB"/>
         </w:rPr>
-        <w:instrText xml:space="preserve"> MERGEFIELD  confidence_given  \* MERGEFORMAT </w:instrText>
+        <w:instrText xml:space="preserve"> MERGEFIELD  confidence_given_s  \* MERGEFORMAT </w:instrText>
       </w:r>
       <w:r>
         <w:rPr>
@@ -1546,7 +1635,7 @@
           <w:noProof/>
           <w:lang w:val="en-GB"/>
         </w:rPr>
-        <w:t>«confidence_given»</w:t>
+        <w:t>«confidence_given_s»</w:t>
       </w:r>
       <w:r>
         <w:rPr>
@@ -1597,10 +1686,41 @@
       </w:r>
       <w:r>
         <w:rPr>
-          <w:rFonts w:eastAsiaTheme="minorEastAsia"/>
-          <w:lang w:val="en-GB"/>
-        </w:rPr>
-        <w:t xml:space="preserve">95% interval, </w:t>
+          <w:lang w:val="en-GB"/>
+        </w:rPr>
+        <w:fldChar w:fldCharType="begin"/>
+      </w:r>
+      <w:r>
+        <w:rPr>
+          <w:lang w:val="en-GB"/>
+        </w:rPr>
+        <w:instrText xml:space="preserve"> MERGEFIELD  epsilon  \* MERGEFORMAT </w:instrText>
+      </w:r>
+      <w:r>
+        <w:rPr>
+          <w:lang w:val="en-GB"/>
+        </w:rPr>
+        <w:fldChar w:fldCharType="separate"/>
+      </w:r>
+      <w:r>
+        <w:rPr>
+          <w:noProof/>
+          <w:lang w:val="en-GB"/>
+        </w:rPr>
+        <w:t>«epsilon»</w:t>
+      </w:r>
+      <w:r>
+        <w:rPr>
+          <w:lang w:val="en-GB"/>
+        </w:rPr>
+        <w:fldChar w:fldCharType="end"/>
+      </w:r>
+      <w:r>
+        <w:rPr>
+          <w:rFonts w:eastAsiaTheme="minorEastAsia"/>
+          <w:lang w:val="en-GB"/>
+        </w:rPr>
+        <w:t xml:space="preserve">% interval, </w:t>
       </w:r>
       <w:r>
         <w:rPr>
@@ -1770,10 +1890,41 @@
       </w:r>
       <w:r>
         <w:rPr>
-          <w:rFonts w:eastAsiaTheme="minorEastAsia"/>
-          <w:lang w:val="en-GB"/>
-        </w:rPr>
-        <w:t xml:space="preserve">95% interval, </w:t>
+          <w:lang w:val="en-GB"/>
+        </w:rPr>
+        <w:fldChar w:fldCharType="begin"/>
+      </w:r>
+      <w:r>
+        <w:rPr>
+          <w:lang w:val="en-GB"/>
+        </w:rPr>
+        <w:instrText xml:space="preserve"> MERGEFIELD  epsilon  \* MERGEFORMAT </w:instrText>
+      </w:r>
+      <w:r>
+        <w:rPr>
+          <w:lang w:val="en-GB"/>
+        </w:rPr>
+        <w:fldChar w:fldCharType="separate"/>
+      </w:r>
+      <w:r>
+        <w:rPr>
+          <w:noProof/>
+          <w:lang w:val="en-GB"/>
+        </w:rPr>
+        <w:t>«epsilon»</w:t>
+      </w:r>
+      <w:r>
+        <w:rPr>
+          <w:lang w:val="en-GB"/>
+        </w:rPr>
+        <w:fldChar w:fldCharType="end"/>
+      </w:r>
+      <w:r>
+        <w:rPr>
+          <w:rFonts w:eastAsiaTheme="minorEastAsia"/>
+          <w:lang w:val="en-GB"/>
+        </w:rPr>
+        <w:t xml:space="preserve">% interval, </w:t>
       </w:r>
       <w:r>
         <w:rPr>
@@ -1855,14 +2006,12 @@
         <w:ind w:left="708"/>
         <w:rPr>
           <w:rFonts w:ascii="Cambria Math" w:hAnsi="Cambria Math"/>
-          <w:i/>
           <w:lang w:val="en-GB"/>
         </w:rPr>
       </w:pPr>
       <w:r>
         <w:rPr>
           <w:rFonts w:ascii="Cambria Math" w:hAnsi="Cambria Math"/>
-          <w:i/>
           <w:lang w:val="en-GB"/>
         </w:rPr>
         <w:fldChar w:fldCharType="begin"/>
@@ -1870,7 +2019,6 @@
       <w:r>
         <w:rPr>
           <w:rFonts w:ascii="Cambria Math" w:hAnsi="Cambria Math"/>
-          <w:i/>
           <w:lang w:val="en-GB"/>
         </w:rPr>
         <w:instrText xml:space="preserve"> MERGEFIELD  s_lower  \* MERGEFORMAT </w:instrText>
@@ -1878,7 +2026,6 @@
       <w:r>
         <w:rPr>
           <w:rFonts w:ascii="Cambria Math" w:hAnsi="Cambria Math"/>
-          <w:i/>
           <w:lang w:val="en-GB"/>
         </w:rPr>
         <w:fldChar w:fldCharType="separate"/>
@@ -1886,7 +2033,6 @@
       <w:r>
         <w:rPr>
           <w:rFonts w:ascii="Cambria Math" w:hAnsi="Cambria Math"/>
-          <w:i/>
           <w:noProof/>
           <w:lang w:val="en-GB"/>
         </w:rPr>
@@ -1895,7 +2041,6 @@
       <w:r>
         <w:rPr>
           <w:rFonts w:ascii="Cambria Math" w:hAnsi="Cambria Math"/>
-          <w:i/>
           <w:lang w:val="en-GB"/>
         </w:rPr>
         <w:fldChar w:fldCharType="end"/>
@@ -1903,7 +2048,6 @@
       <w:r>
         <w:rPr>
           <w:rFonts w:ascii="Cambria Math" w:hAnsi="Cambria Math"/>
-          <w:i/>
           <w:lang w:val="en-GB"/>
         </w:rPr>
         <w:t xml:space="preserve"> &lt; b &lt; </w:t>
@@ -1911,7 +2055,6 @@
       <w:r>
         <w:rPr>
           <w:rFonts w:ascii="Cambria Math" w:hAnsi="Cambria Math"/>
-          <w:i/>
           <w:lang w:val="en-GB"/>
         </w:rPr>
         <w:fldChar w:fldCharType="begin"/>
@@ -1919,7 +2062,6 @@
       <w:r>
         <w:rPr>
           <w:rFonts w:ascii="Cambria Math" w:hAnsi="Cambria Math"/>
-          <w:i/>
           <w:lang w:val="en-GB"/>
         </w:rPr>
         <w:instrText xml:space="preserve"> MERGEFIELD  s_upper  \* MERGEFORMAT </w:instrText>
@@ -1927,7 +2069,6 @@
       <w:r>
         <w:rPr>
           <w:rFonts w:ascii="Cambria Math" w:hAnsi="Cambria Math"/>
-          <w:i/>
           <w:lang w:val="en-GB"/>
         </w:rPr>
         <w:fldChar w:fldCharType="separate"/>
@@ -1935,7 +2076,6 @@
       <w:r>
         <w:rPr>
           <w:rFonts w:ascii="Cambria Math" w:hAnsi="Cambria Math"/>
-          <w:i/>
           <w:noProof/>
           <w:lang w:val="en-GB"/>
         </w:rPr>
@@ -1944,7 +2084,6 @@
       <w:r>
         <w:rPr>
           <w:rFonts w:ascii="Cambria Math" w:hAnsi="Cambria Math"/>
-          <w:i/>
           <w:lang w:val="en-GB"/>
         </w:rPr>
         <w:fldChar w:fldCharType="end"/>
@@ -1956,14 +2095,12 @@
         <w:ind w:left="708"/>
         <w:rPr>
           <w:rFonts w:ascii="Cambria Math" w:hAnsi="Cambria Math"/>
-          <w:i/>
           <w:lang w:val="en-GB"/>
         </w:rPr>
       </w:pPr>
       <w:r>
         <w:rPr>
           <w:rFonts w:ascii="Cambria Math" w:hAnsi="Cambria Math"/>
-          <w:i/>
           <w:lang w:val="en-GB"/>
         </w:rPr>
         <w:fldChar w:fldCharType="begin"/>
@@ -1971,7 +2108,6 @@
       <w:r>
         <w:rPr>
           <w:rFonts w:ascii="Cambria Math" w:hAnsi="Cambria Math"/>
-          <w:i/>
           <w:lang w:val="en-GB"/>
         </w:rPr>
         <w:instrText xml:space="preserve"> MERGEFIELD  c_lower  \* MERGEFORMAT </w:instrText>
@@ -1979,7 +2115,6 @@
       <w:r>
         <w:rPr>
           <w:rFonts w:ascii="Cambria Math" w:hAnsi="Cambria Math"/>
-          <w:i/>
           <w:lang w:val="en-GB"/>
         </w:rPr>
         <w:fldChar w:fldCharType="separate"/>
@@ -1987,7 +2122,6 @@
       <w:r>
         <w:rPr>
           <w:rFonts w:ascii="Cambria Math" w:hAnsi="Cambria Math"/>
-          <w:i/>
           <w:noProof/>
           <w:lang w:val="en-GB"/>
         </w:rPr>
@@ -1996,7 +2130,6 @@
       <w:r>
         <w:rPr>
           <w:rFonts w:ascii="Cambria Math" w:hAnsi="Cambria Math"/>
-          <w:i/>
           <w:lang w:val="en-GB"/>
         </w:rPr>
         <w:fldChar w:fldCharType="end"/>
@@ -2004,7 +2137,6 @@
       <w:r>
         <w:rPr>
           <w:rFonts w:ascii="Cambria Math" w:hAnsi="Cambria Math"/>
-          <w:i/>
           <w:lang w:val="en-GB"/>
         </w:rPr>
         <w:t xml:space="preserve"> &lt; C &lt; </w:t>
@@ -2012,7 +2144,6 @@
       <w:r>
         <w:rPr>
           <w:rFonts w:ascii="Cambria Math" w:hAnsi="Cambria Math"/>
-          <w:i/>
           <w:lang w:val="en-GB"/>
         </w:rPr>
         <w:fldChar w:fldCharType="begin"/>
@@ -2020,7 +2151,6 @@
       <w:r>
         <w:rPr>
           <w:rFonts w:ascii="Cambria Math" w:hAnsi="Cambria Math"/>
-          <w:i/>
           <w:lang w:val="en-GB"/>
         </w:rPr>
         <w:instrText xml:space="preserve"> MERGEFIELD  c_upper  \* MERGEFORMAT </w:instrText>
@@ -2028,7 +2158,6 @@
       <w:r>
         <w:rPr>
           <w:rFonts w:ascii="Cambria Math" w:hAnsi="Cambria Math"/>
-          <w:i/>
           <w:lang w:val="en-GB"/>
         </w:rPr>
         <w:fldChar w:fldCharType="separate"/>
@@ -2036,7 +2165,6 @@
       <w:r>
         <w:rPr>
           <w:rFonts w:ascii="Cambria Math" w:hAnsi="Cambria Math"/>
-          <w:i/>
           <w:noProof/>
           <w:lang w:val="en-GB"/>
         </w:rPr>
@@ -2045,11 +2173,12 @@
       <w:r>
         <w:rPr>
           <w:rFonts w:ascii="Cambria Math" w:hAnsi="Cambria Math"/>
-          <w:i/>
           <w:lang w:val="en-GB"/>
         </w:rPr>
         <w:fldChar w:fldCharType="end"/>
       </w:r>
+      <w:bookmarkStart w:id="0" w:name="_GoBack"/>
+      <w:bookmarkEnd w:id="0"/>
     </w:p>
     <w:p>
       <w:pPr>
@@ -2089,7 +2218,6 @@
       <w:r>
         <w:rPr>
           <w:rFonts w:ascii="Cambria Math" w:hAnsi="Cambria Math"/>
-          <w:i/>
           <w:lang w:val="en-GB"/>
         </w:rPr>
         <w:t xml:space="preserve">N </w:t>
@@ -2097,7 +2225,6 @@
       <w:r>
         <w:rPr>
           <w:rFonts w:ascii="Cambria Math" w:hAnsi="Cambria Math" w:cstheme="minorHAnsi"/>
-          <w:i/>
           <w:lang w:val="en-GB"/>
         </w:rPr>
         <w:t xml:space="preserve">∙ </w:t>
@@ -2106,7 +2233,6 @@
       <w:r>
         <w:rPr>
           <w:rFonts w:ascii="Cambria Math" w:hAnsi="Cambria Math" w:cstheme="minorHAnsi"/>
-          <w:i/>
           <w:lang w:val="en-GB"/>
         </w:rPr>
         <w:t>S</w:t>
@@ -2114,7 +2240,6 @@
       <w:r>
         <w:rPr>
           <w:rFonts w:ascii="Cambria Math" w:hAnsi="Cambria Math" w:cstheme="minorHAnsi"/>
-          <w:i/>
           <w:vertAlign w:val="superscript"/>
           <w:lang w:val="en-GB"/>
         </w:rPr>
@@ -2123,7 +2248,6 @@
       <w:r>
         <w:rPr>
           <w:rFonts w:ascii="Cambria Math" w:hAnsi="Cambria Math" w:cstheme="minorHAnsi"/>
-          <w:i/>
           <w:vertAlign w:val="superscript"/>
           <w:lang w:val="en-GB"/>
         </w:rPr>
@@ -2132,7 +2256,6 @@
       <w:r>
         <w:rPr>
           <w:rFonts w:ascii="Cambria Math" w:hAnsi="Cambria Math" w:cstheme="minorHAnsi"/>
-          <w:i/>
           <w:vertAlign w:val="superscript"/>
           <w:lang w:val="en-GB"/>
         </w:rPr>
@@ -2141,7 +2264,6 @@
       <w:r>
         <w:rPr>
           <w:rFonts w:ascii="Cambria Math" w:hAnsi="Cambria Math" w:cstheme="minorHAnsi"/>
-          <w:i/>
           <w:noProof/>
           <w:vertAlign w:val="superscript"/>
           <w:lang w:val="en-GB"/>
@@ -2152,7 +2274,6 @@
       <w:r>
         <w:rPr>
           <w:rFonts w:ascii="Cambria Math" w:hAnsi="Cambria Math" w:cstheme="minorHAnsi"/>
-          <w:i/>
           <w:noProof/>
           <w:vertAlign w:val="superscript"/>
           <w:lang w:val="en-GB"/>
@@ -2162,7 +2283,6 @@
       <w:r>
         <w:rPr>
           <w:rFonts w:ascii="Cambria Math" w:hAnsi="Cambria Math" w:cstheme="minorHAnsi"/>
-          <w:i/>
           <w:vertAlign w:val="superscript"/>
           <w:lang w:val="en-GB"/>
         </w:rPr>
@@ -2171,23 +2291,13 @@
       <w:r>
         <w:rPr>
           <w:rFonts w:ascii="Cambria Math" w:hAnsi="Cambria Math" w:cstheme="minorHAnsi"/>
-          <w:i/>
-          <w:lang w:val="en-GB"/>
-        </w:rPr>
-        <w:t xml:space="preserve"> =</w:t>
-      </w:r>
-      <w:r>
-        <w:rPr>
-          <w:rFonts w:ascii="Cambria Math" w:hAnsi="Cambria Math" w:cstheme="minorHAnsi"/>
-          <w:i/>
-          <w:lang w:val="en-GB"/>
-        </w:rPr>
-        <w:t xml:space="preserve"> </w:t>
-      </w:r>
-      <w:r>
-        <w:rPr>
-          <w:rFonts w:ascii="Cambria Math" w:hAnsi="Cambria Math" w:cstheme="minorHAnsi"/>
-          <w:i/>
+          <w:lang w:val="en-GB"/>
+        </w:rPr>
+        <w:t xml:space="preserve"> = </w:t>
+      </w:r>
+      <w:r>
+        <w:rPr>
+          <w:rFonts w:ascii="Cambria Math" w:hAnsi="Cambria Math" w:cstheme="minorHAnsi"/>
           <w:lang w:val="en-GB"/>
         </w:rPr>
         <w:fldChar w:fldCharType="begin"/>
@@ -2195,15 +2305,13 @@
       <w:r>
         <w:rPr>
           <w:rFonts w:ascii="Cambria Math" w:hAnsi="Cambria Math" w:cstheme="minorHAnsi"/>
-          <w:i/>
-          <w:lang w:val="en-GB"/>
-        </w:rPr>
-        <w:instrText xml:space="preserve"> MERGEFIELD  d_intercept_bs540  \* MERGEFORMAT </w:instrText>
-      </w:r>
-      <w:r>
-        <w:rPr>
-          <w:rFonts w:ascii="Cambria Math" w:hAnsi="Cambria Math" w:cstheme="minorHAnsi"/>
-          <w:i/>
+          <w:lang w:val="en-GB"/>
+        </w:rPr>
+        <w:instrText xml:space="preserve"> MERGEFIELD  dc_bs540_intercept  \* MERGEFORMAT </w:instrText>
+      </w:r>
+      <w:r>
+        <w:rPr>
+          <w:rFonts w:ascii="Cambria Math" w:hAnsi="Cambria Math" w:cstheme="minorHAnsi"/>
           <w:lang w:val="en-GB"/>
         </w:rPr>
         <w:fldChar w:fldCharType="separate"/>
@@ -2211,16 +2319,14 @@
       <w:r>
         <w:rPr>
           <w:rFonts w:ascii="Cambria Math" w:hAnsi="Cambria Math" w:cstheme="minorHAnsi"/>
-          <w:i/>
           <w:noProof/>
           <w:lang w:val="en-GB"/>
         </w:rPr>
-        <w:t>«d_intercept_bs540»</w:t>
-      </w:r>
-      <w:r>
-        <w:rPr>
-          <w:rFonts w:ascii="Cambria Math" w:hAnsi="Cambria Math" w:cstheme="minorHAnsi"/>
-          <w:i/>
+        <w:t>«dc_bs540_intercept»</w:t>
+      </w:r>
+      <w:r>
+        <w:rPr>
+          <w:rFonts w:ascii="Cambria Math" w:hAnsi="Cambria Math" w:cstheme="minorHAnsi"/>
           <w:lang w:val="en-GB"/>
         </w:rPr>
         <w:fldChar w:fldCharType="end"/>
@@ -2231,7 +2337,7 @@
           <w:lang w:val="en-GB"/>
         </w:rPr>
         <w:tab/>
-        <w:t>(95% Su</w:t>
+        <w:t xml:space="preserve">(95% </w:t>
       </w:r>
       <w:proofErr w:type="spellStart"/>
       <w:r>
@@ -2239,7 +2345,7 @@
           <w:rFonts w:eastAsiaTheme="minorEastAsia"/>
           <w:lang w:val="en-GB"/>
         </w:rPr>
-        <w:t>rv.</w:t>
+        <w:t>Surv</w:t>
       </w:r>
       <w:proofErr w:type="spellEnd"/>
       <w:r>
@@ -2247,7 +2353,7 @@
           <w:rFonts w:eastAsiaTheme="minorEastAsia"/>
           <w:lang w:val="en-GB"/>
         </w:rPr>
-        <w:t>, 97.5% conf (BS540, NS3472))</w:t>
+        <w:t>., 97.5% conf (BS540, NS3472))</w:t>
       </w:r>
     </w:p>
     <w:p>
@@ -2342,7 +2448,7 @@
           <w:rFonts w:eastAsiaTheme="minorEastAsia"/>
           <w:lang w:val="en-GB"/>
         </w:rPr>
-        <w:instrText xml:space="preserve"> MERGEFIELD  d_delta2e6_bs540  \* MERGEFORMAT </w:instrText>
+        <w:instrText xml:space="preserve"> MERGEFIELD  dc_bs540_delta_sigma  \* MERGEFORMAT </w:instrText>
       </w:r>
       <w:r>
         <w:rPr>
@@ -2357,7 +2463,7 @@
           <w:noProof/>
           <w:lang w:val="en-GB"/>
         </w:rPr>
-        <w:t>«d_delta2e6_bs540»</w:t>
+        <w:t>«dc_bs540_delta_sigma»</w:t>
       </w:r>
       <w:r>
         <w:rPr>
@@ -2371,14 +2477,7 @@
           <w:rFonts w:eastAsiaTheme="minorEastAsia"/>
           <w:lang w:val="en-GB"/>
         </w:rPr>
-        <w:t xml:space="preserve"> </w:t>
-      </w:r>
-      <w:r>
-        <w:rPr>
-          <w:rFonts w:eastAsiaTheme="minorEastAsia"/>
-          <w:lang w:val="en-GB"/>
-        </w:rPr>
-        <w:t>MPa</w:t>
+        <w:t xml:space="preserve"> MPa</w:t>
       </w:r>
     </w:p>
     <w:p>
@@ -2392,7 +2491,6 @@
       <w:r>
         <w:rPr>
           <w:rFonts w:ascii="Cambria Math" w:hAnsi="Cambria Math"/>
-          <w:i/>
           <w:lang w:val="en-GB"/>
         </w:rPr>
         <w:t xml:space="preserve">N </w:t>
@@ -2400,7 +2498,6 @@
       <w:r>
         <w:rPr>
           <w:rFonts w:ascii="Cambria Math" w:hAnsi="Cambria Math" w:cstheme="minorHAnsi"/>
-          <w:i/>
           <w:lang w:val="en-GB"/>
         </w:rPr>
         <w:t xml:space="preserve">∙ </w:t>
@@ -2409,7 +2506,6 @@
       <w:r>
         <w:rPr>
           <w:rFonts w:ascii="Cambria Math" w:hAnsi="Cambria Math" w:cstheme="minorHAnsi"/>
-          <w:i/>
           <w:lang w:val="en-GB"/>
         </w:rPr>
         <w:t>S</w:t>
@@ -2417,7 +2513,6 @@
       <w:r>
         <w:rPr>
           <w:rFonts w:ascii="Cambria Math" w:hAnsi="Cambria Math" w:cstheme="minorHAnsi"/>
-          <w:i/>
           <w:vertAlign w:val="superscript"/>
           <w:lang w:val="en-GB"/>
         </w:rPr>
@@ -2426,7 +2521,6 @@
       <w:r>
         <w:rPr>
           <w:rFonts w:ascii="Cambria Math" w:hAnsi="Cambria Math" w:cstheme="minorHAnsi"/>
-          <w:i/>
           <w:vertAlign w:val="superscript"/>
           <w:lang w:val="en-GB"/>
         </w:rPr>
@@ -2435,7 +2529,6 @@
       <w:r>
         <w:rPr>
           <w:rFonts w:ascii="Cambria Math" w:hAnsi="Cambria Math" w:cstheme="minorHAnsi"/>
-          <w:i/>
           <w:vertAlign w:val="superscript"/>
           <w:lang w:val="en-GB"/>
         </w:rPr>
@@ -2444,7 +2537,6 @@
       <w:r>
         <w:rPr>
           <w:rFonts w:ascii="Cambria Math" w:hAnsi="Cambria Math" w:cstheme="minorHAnsi"/>
-          <w:i/>
           <w:noProof/>
           <w:vertAlign w:val="superscript"/>
           <w:lang w:val="en-GB"/>
@@ -2455,7 +2547,6 @@
       <w:r>
         <w:rPr>
           <w:rFonts w:ascii="Cambria Math" w:hAnsi="Cambria Math" w:cstheme="minorHAnsi"/>
-          <w:i/>
           <w:noProof/>
           <w:vertAlign w:val="superscript"/>
           <w:lang w:val="en-GB"/>
@@ -2465,91 +2556,69 @@
       <w:r>
         <w:rPr>
           <w:rFonts w:ascii="Cambria Math" w:hAnsi="Cambria Math" w:cstheme="minorHAnsi"/>
+          <w:vertAlign w:val="superscript"/>
+          <w:lang w:val="en-GB"/>
+        </w:rPr>
+        <w:fldChar w:fldCharType="end"/>
+      </w:r>
+      <w:r>
+        <w:rPr>
+          <w:rFonts w:ascii="Cambria Math" w:hAnsi="Cambria Math" w:cstheme="minorHAnsi"/>
+          <w:lang w:val="en-GB"/>
+        </w:rPr>
+        <w:t xml:space="preserve"> = </w:t>
+      </w:r>
+      <w:r>
+        <w:rPr>
+          <w:rFonts w:ascii="Cambria Math" w:hAnsi="Cambria Math" w:cstheme="minorHAnsi"/>
+          <w:lang w:val="en-GB"/>
+        </w:rPr>
+        <w:fldChar w:fldCharType="begin"/>
+      </w:r>
+      <w:r>
+        <w:rPr>
+          <w:rFonts w:ascii="Cambria Math" w:hAnsi="Cambria Math" w:cstheme="minorHAnsi"/>
+          <w:lang w:val="en-GB"/>
+        </w:rPr>
+        <w:instrText xml:space="preserve"> MERGEFIELD  dc_ec3_intercept  \* MERGEFORMAT </w:instrText>
+      </w:r>
+      <w:r>
+        <w:rPr>
+          <w:rFonts w:ascii="Cambria Math" w:hAnsi="Cambria Math" w:cstheme="minorHAnsi"/>
+          <w:lang w:val="en-GB"/>
+        </w:rPr>
+        <w:fldChar w:fldCharType="separate"/>
+      </w:r>
+      <w:r>
+        <w:rPr>
+          <w:rFonts w:ascii="Cambria Math" w:hAnsi="Cambria Math" w:cstheme="minorHAnsi"/>
+          <w:noProof/>
+          <w:lang w:val="en-GB"/>
+        </w:rPr>
+        <w:t>«dc_ec3_intercept»</w:t>
+      </w:r>
+      <w:r>
+        <w:rPr>
+          <w:rFonts w:ascii="Cambria Math" w:hAnsi="Cambria Math" w:cstheme="minorHAnsi"/>
+          <w:lang w:val="en-GB"/>
+        </w:rPr>
+        <w:fldChar w:fldCharType="end"/>
+      </w:r>
+      <w:r>
+        <w:rPr>
+          <w:rFonts w:ascii="Cambria Math" w:hAnsi="Cambria Math" w:cstheme="minorHAnsi"/>
           <w:i/>
-          <w:vertAlign w:val="superscript"/>
-          <w:lang w:val="en-GB"/>
-        </w:rPr>
-        <w:fldChar w:fldCharType="end"/>
-      </w:r>
-      <w:r>
-        <w:rPr>
-          <w:rFonts w:ascii="Cambria Math" w:hAnsi="Cambria Math" w:cstheme="minorHAnsi"/>
-          <w:i/>
-          <w:lang w:val="en-GB"/>
-        </w:rPr>
-        <w:t xml:space="preserve"> =</w:t>
-      </w:r>
-      <w:r>
-        <w:rPr>
-          <w:rFonts w:ascii="Cambria Math" w:hAnsi="Cambria Math" w:cstheme="minorHAnsi"/>
-          <w:i/>
-          <w:lang w:val="en-GB"/>
-        </w:rPr>
-        <w:t xml:space="preserve"> </w:t>
-      </w:r>
-      <w:r>
-        <w:rPr>
-          <w:rFonts w:ascii="Cambria Math" w:hAnsi="Cambria Math" w:cstheme="minorHAnsi"/>
-          <w:i/>
-          <w:lang w:val="en-GB"/>
-        </w:rPr>
-        <w:fldChar w:fldCharType="begin"/>
-      </w:r>
-      <w:r>
-        <w:rPr>
-          <w:rFonts w:ascii="Cambria Math" w:hAnsi="Cambria Math" w:cstheme="minorHAnsi"/>
-          <w:i/>
-          <w:lang w:val="en-GB"/>
-        </w:rPr>
-        <w:instrText xml:space="preserve"> MERGEFIELD  d_intercept_ec3  \* MERGEFORMAT </w:instrText>
-      </w:r>
-      <w:r>
-        <w:rPr>
-          <w:rFonts w:ascii="Cambria Math" w:hAnsi="Cambria Math" w:cstheme="minorHAnsi"/>
-          <w:i/>
-          <w:lang w:val="en-GB"/>
-        </w:rPr>
-        <w:fldChar w:fldCharType="separate"/>
-      </w:r>
-      <w:r>
-        <w:rPr>
-          <w:rFonts w:ascii="Cambria Math" w:hAnsi="Cambria Math" w:cstheme="minorHAnsi"/>
-          <w:i/>
-          <w:noProof/>
-          <w:lang w:val="en-GB"/>
-        </w:rPr>
-        <w:t>«d_intercept_ec3»</w:t>
-      </w:r>
-      <w:r>
-        <w:rPr>
-          <w:rFonts w:ascii="Cambria Math" w:hAnsi="Cambria Math" w:cstheme="minorHAnsi"/>
-          <w:i/>
-          <w:lang w:val="en-GB"/>
-        </w:rPr>
-        <w:fldChar w:fldCharType="end"/>
-      </w:r>
-      <w:r>
-        <w:rPr>
-          <w:rFonts w:ascii="Cambria Math" w:hAnsi="Cambria Math" w:cstheme="minorHAnsi"/>
-          <w:i/>
-          <w:lang w:val="en-GB"/>
-        </w:rPr>
-        <w:tab/>
-      </w:r>
-      <w:r>
-        <w:rPr>
-          <w:rFonts w:eastAsiaTheme="minorEastAsia"/>
-          <w:lang w:val="en-GB"/>
-        </w:rPr>
-        <w:tab/>
-        <w:t>(</w:t>
-      </w:r>
-      <w:r>
-        <w:rPr>
-          <w:rFonts w:eastAsiaTheme="minorEastAsia"/>
-          <w:lang w:val="en-GB"/>
-        </w:rPr>
-        <w:t xml:space="preserve">95% </w:t>
+          <w:lang w:val="en-GB"/>
+        </w:rPr>
+        <w:tab/>
+      </w:r>
+      <w:r>
+        <w:rPr>
+          <w:rFonts w:eastAsiaTheme="minorEastAsia"/>
+          <w:lang w:val="en-GB"/>
+        </w:rPr>
+        <w:tab/>
+        <w:t xml:space="preserve">(95% </w:t>
       </w:r>
       <w:proofErr w:type="spellStart"/>
       <w:r>
@@ -2565,21 +2634,7 @@
           <w:rFonts w:eastAsiaTheme="minorEastAsia"/>
           <w:lang w:val="en-GB"/>
         </w:rPr>
-        <w:t>., 97.5% conf (</w:t>
-      </w:r>
-      <w:r>
-        <w:rPr>
-          <w:rFonts w:eastAsiaTheme="minorEastAsia"/>
-          <w:lang w:val="en-GB"/>
-        </w:rPr>
-        <w:t>EC3</w:t>
-      </w:r>
-      <w:r>
-        <w:rPr>
-          <w:rFonts w:eastAsiaTheme="minorEastAsia"/>
-          <w:lang w:val="en-GB"/>
-        </w:rPr>
-        <w:t>))</w:t>
+        <w:t>., 97.5% conf (EC3))</w:t>
       </w:r>
     </w:p>
     <w:p>
@@ -2674,7 +2729,7 @@
           <w:rFonts w:eastAsiaTheme="minorEastAsia"/>
           <w:lang w:val="en-GB"/>
         </w:rPr>
-        <w:instrText xml:space="preserve"> MERGEFIELD  d_delta2e6_ec3  \* MERGEFORMAT </w:instrText>
+        <w:instrText xml:space="preserve"> MERGEFIELD  dc_ec3_delta_sigma  \* MERGEFORMAT </w:instrText>
       </w:r>
       <w:r>
         <w:rPr>
@@ -2689,7 +2744,7 @@
           <w:noProof/>
           <w:lang w:val="en-GB"/>
         </w:rPr>
-        <w:t>«d_delta2e6_ec3»</w:t>
+        <w:t>«dc_ec3_delta_sigma»</w:t>
       </w:r>
       <w:r>
         <w:rPr>
@@ -2703,14 +2758,7 @@
           <w:rFonts w:eastAsiaTheme="minorEastAsia"/>
           <w:lang w:val="en-GB"/>
         </w:rPr>
-        <w:t xml:space="preserve"> </w:t>
-      </w:r>
-      <w:r>
-        <w:rPr>
-          <w:rFonts w:eastAsiaTheme="minorEastAsia"/>
-          <w:lang w:val="en-GB"/>
-        </w:rPr>
-        <w:t>MPa</w:t>
+        <w:t xml:space="preserve"> MPa</w:t>
       </w:r>
     </w:p>
     <w:sectPr>

</xml_diff>

<commit_message>
Updates based on meeting feedback
* Report Formatter now correctly triggers
* Report Formatter offers user choice of save location
* Graph now log-log
* "Compare" button now triggers a NotYetImplemented warning
* Values derived from `d0` are now correct.

* values derived from `pre` or `d1` are still incorrect. `s9xs` is ambiguous, appears to be accurate to 4th sigfig in design curve, but 30% too low for confidence interval
</commit_message>
<xml_diff>
--- a/pyedna/template_report.docx
+++ b/pyedna/template_report.docx
@@ -1654,7 +1654,21 @@
           <w:lang w:val="en-GB"/>
         </w:rPr>
       </w:pPr>
+      <w:r>
+        <w:rPr>
+          <w:rFonts w:eastAsiaTheme="minorEastAsia"/>
+          <w:lang w:val="en-GB"/>
+        </w:rPr>
+        <w:t xml:space="preserve">slope </w:t>
+      </w:r>
       <m:oMath>
+        <m:r>
+          <w:rPr>
+            <w:rFonts w:ascii="Cambria Math" w:eastAsiaTheme="minorEastAsia" w:hAnsi="Cambria Math"/>
+            <w:lang w:val="en-GB"/>
+          </w:rPr>
+          <m:t>(</m:t>
+        </m:r>
         <m:r>
           <w:rPr>
             <w:rFonts w:ascii="Cambria Math" w:hAnsi="Cambria Math"/>
@@ -1662,6 +1676,13 @@
           </w:rPr>
           <m:t>b</m:t>
         </m:r>
+        <m:r>
+          <w:rPr>
+            <w:rFonts w:ascii="Cambria Math" w:hAnsi="Cambria Math"/>
+            <w:lang w:val="en-GB"/>
+          </w:rPr>
+          <m:t>)</m:t>
+        </m:r>
       </m:oMath>
       <w:r>
         <w:rPr>
@@ -1677,13 +1698,8 @@
         </w:rPr>
         <w:tab/>
       </w:r>
-      <w:r>
-        <w:rPr>
-          <w:rFonts w:eastAsiaTheme="minorEastAsia"/>
-          <w:lang w:val="en-GB"/>
-        </w:rPr>
-        <w:tab/>
-      </w:r>
+      <w:bookmarkStart w:id="0" w:name="_GoBack"/>
+      <w:bookmarkEnd w:id="0"/>
       <w:r>
         <w:rPr>
           <w:lang w:val="en-GB"/>
@@ -2177,8 +2193,6 @@
         </w:rPr>
         <w:fldChar w:fldCharType="end"/>
       </w:r>
-      <w:bookmarkStart w:id="0" w:name="_GoBack"/>
-      <w:bookmarkEnd w:id="0"/>
     </w:p>
     <w:p>
       <w:pPr>

</xml_diff>

<commit_message>
Report: data table display
Added correct merging for data input to analysis report
</commit_message>
<xml_diff>
--- a/pyedna/template_report.docx
+++ b/pyedna/template_report.docx
@@ -466,6 +466,8 @@
           <w:lang w:val="en-GB"/>
         </w:rPr>
       </w:pPr>
+      <w:bookmarkStart w:id="0" w:name="_GoBack"/>
+      <w:bookmarkEnd w:id="0"/>
     </w:p>
     <w:p>
       <w:pPr>
@@ -481,24 +483,160 @@
         <w:t>Input</w:t>
       </w:r>
     </w:p>
+    <w:tbl>
+      <w:tblPr>
+        <w:tblStyle w:val="TableGrid"/>
+        <w:tblW w:w="0" w:type="auto"/>
+        <w:tblBorders>
+          <w:left w:val="none" w:sz="0" w:space="0" w:color="auto"/>
+          <w:right w:val="none" w:sz="0" w:space="0" w:color="auto"/>
+          <w:insideH w:val="none" w:sz="0" w:space="0" w:color="auto"/>
+          <w:insideV w:val="none" w:sz="0" w:space="0" w:color="auto"/>
+        </w:tblBorders>
+        <w:tblLook w:val="04A0" w:firstRow="1" w:lastRow="0" w:firstColumn="1" w:lastColumn="0" w:noHBand="0" w:noVBand="1"/>
+      </w:tblPr>
+      <w:tblGrid>
+        <w:gridCol w:w="4508"/>
+        <w:gridCol w:w="4508"/>
+      </w:tblGrid>
+      <w:tr>
+        <w:tc>
+          <w:tcPr>
+            <w:tcW w:w="4508" w:type="dxa"/>
+          </w:tcPr>
+          <w:p>
+            <w:pPr>
+              <w:jc w:val="center"/>
+              <w:rPr>
+                <w:b/>
+                <w:lang w:val="en-GB"/>
+              </w:rPr>
+            </w:pPr>
+            <w:r>
+              <w:rPr>
+                <w:b/>
+                <w:lang w:val="en-GB"/>
+              </w:rPr>
+              <w:t>Stress range [S]</w:t>
+            </w:r>
+          </w:p>
+        </w:tc>
+        <w:tc>
+          <w:tcPr>
+            <w:tcW w:w="4508" w:type="dxa"/>
+          </w:tcPr>
+          <w:p>
+            <w:pPr>
+              <w:jc w:val="center"/>
+              <w:rPr>
+                <w:b/>
+                <w:lang w:val="en-GB"/>
+              </w:rPr>
+            </w:pPr>
+            <w:r>
+              <w:rPr>
+                <w:b/>
+                <w:lang w:val="en-GB"/>
+              </w:rPr>
+              <w:t>Number of Cycles [N]</w:t>
+            </w:r>
+          </w:p>
+        </w:tc>
+      </w:tr>
+      <w:tr>
+        <w:tc>
+          <w:tcPr>
+            <w:tcW w:w="4508" w:type="dxa"/>
+          </w:tcPr>
+          <w:p>
+            <w:pPr>
+              <w:jc w:val="center"/>
+              <w:rPr>
+                <w:lang w:val="en-GB"/>
+              </w:rPr>
+            </w:pPr>
+            <w:r>
+              <w:rPr>
+                <w:lang w:val="en-GB"/>
+              </w:rPr>
+              <w:fldChar w:fldCharType="begin"/>
+            </w:r>
+            <w:r>
+              <w:rPr>
+                <w:lang w:val="en-GB"/>
+              </w:rPr>
+              <w:instrText xml:space="preserve"> MERGEFIELD  data_stress  \* MERGEFORMAT </w:instrText>
+            </w:r>
+            <w:r>
+              <w:rPr>
+                <w:lang w:val="en-GB"/>
+              </w:rPr>
+              <w:fldChar w:fldCharType="separate"/>
+            </w:r>
+            <w:r>
+              <w:rPr>
+                <w:noProof/>
+                <w:lang w:val="en-GB"/>
+              </w:rPr>
+              <w:t>«data_stress»</w:t>
+            </w:r>
+            <w:r>
+              <w:rPr>
+                <w:lang w:val="en-GB"/>
+              </w:rPr>
+              <w:fldChar w:fldCharType="end"/>
+            </w:r>
+          </w:p>
+        </w:tc>
+        <w:tc>
+          <w:tcPr>
+            <w:tcW w:w="4508" w:type="dxa"/>
+          </w:tcPr>
+          <w:p>
+            <w:pPr>
+              <w:jc w:val="center"/>
+              <w:rPr>
+                <w:lang w:val="en-GB"/>
+              </w:rPr>
+            </w:pPr>
+            <w:r>
+              <w:rPr>
+                <w:lang w:val="en-GB"/>
+              </w:rPr>
+              <w:fldChar w:fldCharType="begin"/>
+            </w:r>
+            <w:r>
+              <w:rPr>
+                <w:lang w:val="en-GB"/>
+              </w:rPr>
+              <w:instrText xml:space="preserve"> MERGEFIELD  data_number  \* MERGEFORMAT </w:instrText>
+            </w:r>
+            <w:r>
+              <w:rPr>
+                <w:lang w:val="en-GB"/>
+              </w:rPr>
+              <w:fldChar w:fldCharType="separate"/>
+            </w:r>
+            <w:r>
+              <w:rPr>
+                <w:noProof/>
+                <w:lang w:val="en-GB"/>
+              </w:rPr>
+              <w:t>«data_number»</w:t>
+            </w:r>
+            <w:r>
+              <w:rPr>
+                <w:lang w:val="en-GB"/>
+              </w:rPr>
+              <w:fldChar w:fldCharType="end"/>
+            </w:r>
+          </w:p>
+        </w:tc>
+      </w:tr>
+    </w:tbl>
     <w:p>
       <w:pPr>
-        <w:spacing w:after="80"/>
-        <w:rPr>
-          <w:i/>
-          <w:lang w:val="en-GB"/>
-        </w:rPr>
-      </w:pPr>
-      <w:r>
-        <w:rPr>
-          <w:i/>
-          <w:lang w:val="en-GB"/>
-        </w:rPr>
-        <w:t>Input table here</w:t>
-      </w:r>
-    </w:p>
-    <w:p>
-      <w:pPr>
+        <w:jc w:val="center"/>
         <w:rPr>
           <w:lang w:val="en-GB"/>
         </w:rPr>
@@ -1674,14 +1812,7 @@
             <w:rFonts w:ascii="Cambria Math" w:hAnsi="Cambria Math"/>
             <w:lang w:val="en-GB"/>
           </w:rPr>
-          <m:t>b</m:t>
-        </m:r>
-        <m:r>
-          <w:rPr>
-            <w:rFonts w:ascii="Cambria Math" w:hAnsi="Cambria Math"/>
-            <w:lang w:val="en-GB"/>
-          </w:rPr>
-          <m:t>)</m:t>
+          <m:t>b)</m:t>
         </m:r>
       </m:oMath>
       <w:r>
@@ -1698,8 +1829,6 @@
         </w:rPr>
         <w:tab/>
       </w:r>
-      <w:bookmarkStart w:id="0" w:name="_GoBack"/>
-      <w:bookmarkEnd w:id="0"/>
       <w:r>
         <w:rPr>
           <w:lang w:val="en-GB"/>
@@ -3289,6 +3418,25 @@
       <w:szCs w:val="26"/>
     </w:rPr>
   </w:style>
+  <w:style w:type="table" w:styleId="TableGrid">
+    <w:name w:val="Table Grid"/>
+    <w:basedOn w:val="TableNormal"/>
+    <w:uiPriority w:val="39"/>
+    <w:rsid w:val="00BD1D09"/>
+    <w:pPr>
+      <w:spacing w:after="0" w:line="240" w:lineRule="auto"/>
+    </w:pPr>
+    <w:tblPr>
+      <w:tblBorders>
+        <w:top w:val="single" w:sz="4" w:space="0" w:color="auto"/>
+        <w:left w:val="single" w:sz="4" w:space="0" w:color="auto"/>
+        <w:bottom w:val="single" w:sz="4" w:space="0" w:color="auto"/>
+        <w:right w:val="single" w:sz="4" w:space="0" w:color="auto"/>
+        <w:insideH w:val="single" w:sz="4" w:space="0" w:color="auto"/>
+        <w:insideV w:val="single" w:sz="4" w:space="0" w:color="auto"/>
+      </w:tblBorders>
+    </w:tblPr>
+  </w:style>
 </w:styles>
 </file>
 

</xml_diff>